<commit_message>
adding PDF for submission
</commit_message>
<xml_diff>
--- a/ML Project/Intermediate Status Report.docx
+++ b/ML Project/Intermediate Status Report.docx
@@ -91,79 +91,73 @@
         <w:rPr>
           <w:sz w:val="24"/>
         </w:rPr>
-        <w:t xml:space="preserve">Immediately I saw that it was not feasible to iterate over all </w:t>
+        <w:t>Immediately I saw that it was not feasible to iterate over all 25000 examples for 20 epochs and so in order to test and optimize, I used only small subsets of the data. Noticing that the algorithm was taking a great deal of time to go through each example, I thought it might be a good idea to also augment the feature space. While I haven’t yet developed a good set of feature transformations, this is worth mentioning in this intermediate status report.</w:t>
+      </w:r>
+    </w:p>
+    <w:p>
+      <w:pPr>
+        <w:rPr>
+          <w:sz w:val="24"/>
+        </w:rPr>
+      </w:pPr>
+      <w:r>
+        <w:rPr>
+          <w:sz w:val="24"/>
+        </w:rPr>
+        <w:t>The accuracies I achieved for each algorithm are below, and I likely will attempt to implement various forms of ensembles in concert with simple feature transformations.</w:t>
+      </w:r>
+      <w:r>
+        <w:rPr>
+          <w:sz w:val="24"/>
+        </w:rPr>
+        <w:t xml:space="preserve"> I imagine I will also need to refine my algorithm for the Average Perceptron to speed up execution time by finding a </w:t>
+      </w:r>
+      <w:proofErr w:type="gramStart"/>
+      <w:r>
+        <w:rPr>
+          <w:sz w:val="24"/>
+        </w:rPr>
+        <w:t>more clever</w:t>
+      </w:r>
+      <w:proofErr w:type="gramEnd"/>
+      <w:r>
+        <w:rPr>
+          <w:sz w:val="24"/>
+        </w:rPr>
+        <w:t xml:space="preserve"> way to manage the average weight vector, as I may likely encounter similar storage and speed issues with other algorithms.</w:t>
+      </w:r>
+    </w:p>
+    <w:p>
+      <w:pPr>
+        <w:rPr>
+          <w:sz w:val="24"/>
+        </w:rPr>
+      </w:pPr>
+    </w:p>
+    <w:p>
+      <w:pPr>
+        <w:rPr>
+          <w:sz w:val="24"/>
+        </w:rPr>
+      </w:pPr>
+      <w:r>
+        <w:rPr>
+          <w:b/>
+          <w:sz w:val="24"/>
+        </w:rPr>
+        <w:t xml:space="preserve">Simple </w:t>
+      </w:r>
+      <w:r>
+        <w:rPr>
+          <w:b/>
+          <w:sz w:val="24"/>
+        </w:rPr>
+        <w:t>Perceptron</w:t>
       </w:r>
       <w:bookmarkStart w:id="0" w:name="_GoBack"/>
       <w:bookmarkEnd w:id="0"/>
       <w:r>
         <w:rPr>
-          <w:sz w:val="24"/>
-        </w:rPr>
-        <w:t>25000 examples for 20 epochs and so in order to test and optimize, I used only small subsets of the data. Noticing that the algorithm was taking a great deal of time to go through each example, I thought it might be a good idea to also augment the feature space. While I haven’t yet developed a good set of feature transformations, this is worth mentioning in this intermediate status report.</w:t>
-      </w:r>
-    </w:p>
-    <w:p>
-      <w:pPr>
-        <w:rPr>
-          <w:sz w:val="24"/>
-        </w:rPr>
-      </w:pPr>
-      <w:r>
-        <w:rPr>
-          <w:sz w:val="24"/>
-        </w:rPr>
-        <w:t>The accuracies I achieved for each algorithm are below, and I likely will attempt to implement various forms of ensembles in concert with simple feature transformations.</w:t>
-      </w:r>
-      <w:r>
-        <w:rPr>
-          <w:sz w:val="24"/>
-        </w:rPr>
-        <w:t xml:space="preserve"> I imagine I will also need to refine my algorithm for the Average Perceptron to speed up execution time by finding a </w:t>
-      </w:r>
-      <w:proofErr w:type="gramStart"/>
-      <w:r>
-        <w:rPr>
-          <w:sz w:val="24"/>
-        </w:rPr>
-        <w:t>more clever</w:t>
-      </w:r>
-      <w:proofErr w:type="gramEnd"/>
-      <w:r>
-        <w:rPr>
-          <w:sz w:val="24"/>
-        </w:rPr>
-        <w:t xml:space="preserve"> way to manage the average weight vector, as I may likely encounter similar storage and speed issues with other algorithms.</w:t>
-      </w:r>
-    </w:p>
-    <w:p>
-      <w:pPr>
-        <w:rPr>
-          <w:sz w:val="24"/>
-        </w:rPr>
-      </w:pPr>
-    </w:p>
-    <w:p>
-      <w:pPr>
-        <w:rPr>
-          <w:sz w:val="24"/>
-        </w:rPr>
-      </w:pPr>
-      <w:r>
-        <w:rPr>
-          <w:b/>
-          <w:sz w:val="24"/>
-        </w:rPr>
-        <w:t xml:space="preserve">Simple </w:t>
-      </w:r>
-      <w:r>
-        <w:rPr>
-          <w:b/>
-          <w:sz w:val="24"/>
-        </w:rPr>
-        <w:t>Perceptron</w:t>
-      </w:r>
-      <w:r>
-        <w:rPr>
           <w:b/>
           <w:sz w:val="24"/>
         </w:rPr>
@@ -222,6 +216,26 @@
         </w:rPr>
         <w:br/>
         <w:t>Accuracy on Evaluation Set:  0.63727</w:t>
+      </w:r>
+      <w:r>
+        <w:rPr>
+          <w:sz w:val="24"/>
+        </w:rPr>
+        <w:t xml:space="preserve"> @ Rate = </w:t>
+      </w:r>
+      <w:proofErr w:type="gramStart"/>
+      <w:r>
+        <w:rPr>
+          <w:sz w:val="24"/>
+        </w:rPr>
+        <w:t>1;  0.62416</w:t>
+      </w:r>
+      <w:proofErr w:type="gramEnd"/>
+      <w:r>
+        <w:rPr>
+          <w:sz w:val="24"/>
+        </w:rPr>
+        <w:t xml:space="preserve"> @ Rate = .1</w:t>
       </w:r>
     </w:p>
     <w:sectPr>

</xml_diff>